<commit_message>
Civilizations just came out
</commit_message>
<xml_diff>
--- a/cv/erez-volk-cv-en.docx
+++ b/cv/erez-volk-cv-en.docx
@@ -2302,6 +2302,98 @@
     </w:p>
     <w:p>
       <w:pPr>
+        <w:pStyle w:val="Work"/>
+        <w:rPr>
+          <w:lang w:val="en-US"/>
+        </w:rPr>
+      </w:pPr>
+      <w:r>
+        <w:rPr>
+          <w:lang w:val="en-US"/>
+        </w:rPr>
+        <w:t xml:space="preserve"/>
+      </w:r>
+    </w:p>
+    <w:p>
+      <w:pPr>
+        <w:pStyle w:val="Work"/>
+        <w:rPr>
+          <w:lang w:val="en-US"/>
+        </w:rPr>
+      </w:pPr>
+      <w:r>
+        <w:rPr>
+          <w:lang w:val="en-US"/>
+        </w:rPr>
+        <w:tab/>
+      </w:r>
+      <w:r>
+        <w:rPr>
+          <w:rStyle w:val="WorkNumber"/>
+          <w:lang w:val="en-US"/>
+        </w:rPr>
+        <w:t xml:space="preserve">22</w:t>
+      </w:r>
+      <w:r>
+        <w:rPr>
+          <w:lang w:val="en-US"/>
+        </w:rPr>
+        <w:tab/>
+      </w:r>
+      <w:r>
+        <w:rPr>
+          <w:rStyle w:val="BookTitle"/>
+          <w:lang w:val="en-US"/>
+        </w:rPr>
+        <w:t xml:space="preserve">Civilizations [Civilisations]</w:t>
+      </w:r>
+      <w:r>
+        <w:rPr>
+          <w:lang w:val="en-US"/>
+        </w:rPr>
+        <w:t xml:space="preserve"> </w:t>
+      </w:r>
+      <w:r>
+        <w:rPr>
+          <w:lang w:val="en-US"/>
+        </w:rPr>
+        <w:t xml:space="preserve">by</w:t>
+      </w:r>
+      <w:r>
+        <w:rPr>
+          <w:lang w:val="en-US"/>
+        </w:rPr>
+        <w:t xml:space="preserve"> Laurent Binet.</w:t>
+      </w:r>
+      <w:r>
+        <w:rPr>
+          <w:lang w:val="en-US"/>
+        </w:rPr>
+        <w:t xml:space="preserve"> </w:t>
+      </w:r>
+      <w:r>
+        <w:rPr>
+          <w:lang w:val="en-US"/>
+        </w:rPr>
+        <w:t xml:space="preserve">Am Oved, 2023.</w:t>
+      </w:r>
+    </w:p>
+    <w:p>
+      <w:pPr>
+        <w:pStyle w:val="Work"/>
+        <w:rPr>
+          <w:lang w:val="en-US"/>
+        </w:rPr>
+      </w:pPr>
+      <w:r>
+        <w:rPr>
+          <w:lang w:val="en-US"/>
+        </w:rPr>
+        <w:t xml:space="preserve"/>
+      </w:r>
+    </w:p>
+    <w:p>
+      <w:pPr>
         <w:rPr>
           <w:lang w:val="en-US"/>
         </w:rPr>
@@ -2371,7 +2463,7 @@
           <w:rStyle w:val="WorkNumber"/>
           <w:lang w:val="en-US"/>
         </w:rPr>
-        <w:t xml:space="preserve">22</w:t>
+        <w:t xml:space="preserve">23</w:t>
       </w:r>
       <w:r>
         <w:rPr>
@@ -2463,7 +2555,7 @@
           <w:rStyle w:val="WorkNumber"/>
           <w:lang w:val="en-US"/>
         </w:rPr>
-        <w:t xml:space="preserve">23</w:t>
+        <w:t xml:space="preserve">24</w:t>
       </w:r>
       <w:r>
         <w:rPr>
@@ -2555,7 +2647,7 @@
           <w:rStyle w:val="WorkNumber"/>
           <w:lang w:val="en-US"/>
         </w:rPr>
-        <w:t xml:space="preserve">24</w:t>
+        <w:t xml:space="preserve">25</w:t>
       </w:r>
       <w:r>
         <w:rPr>
@@ -2647,7 +2739,7 @@
           <w:rStyle w:val="WorkNumber"/>
           <w:lang w:val="en-US"/>
         </w:rPr>
-        <w:t xml:space="preserve">25</w:t>
+        <w:t xml:space="preserve">26</w:t>
       </w:r>
       <w:r>
         <w:rPr>
@@ -2739,7 +2831,7 @@
           <w:rStyle w:val="WorkNumber"/>
           <w:lang w:val="en-US"/>
         </w:rPr>
-        <w:t xml:space="preserve">26</w:t>
+        <w:t xml:space="preserve">27</w:t>
       </w:r>
       <w:r>
         <w:rPr>
@@ -2831,7 +2923,7 @@
           <w:rStyle w:val="WorkNumber"/>
           <w:lang w:val="en-US"/>
         </w:rPr>
-        <w:t xml:space="preserve">27</w:t>
+        <w:t xml:space="preserve">28</w:t>
       </w:r>
       <w:r>
         <w:rPr>
@@ -2923,7 +3015,7 @@
           <w:rStyle w:val="WorkNumber"/>
           <w:lang w:val="en-US"/>
         </w:rPr>
-        <w:t xml:space="preserve">28</w:t>
+        <w:t xml:space="preserve">29</w:t>
       </w:r>
       <w:r>
         <w:rPr>
@@ -3015,7 +3107,7 @@
           <w:rStyle w:val="WorkNumber"/>
           <w:lang w:val="en-US"/>
         </w:rPr>
-        <w:t xml:space="preserve">29</w:t>
+        <w:t xml:space="preserve">30</w:t>
       </w:r>
       <w:r>
         <w:rPr>
@@ -3107,7 +3199,7 @@
           <w:rStyle w:val="WorkNumber"/>
           <w:lang w:val="en-US"/>
         </w:rPr>
-        <w:t xml:space="preserve">30</w:t>
+        <w:t xml:space="preserve">31</w:t>
       </w:r>
       <w:r>
         <w:rPr>
@@ -3199,7 +3291,7 @@
           <w:rStyle w:val="WorkNumber"/>
           <w:lang w:val="en-US"/>
         </w:rPr>
-        <w:t xml:space="preserve">31</w:t>
+        <w:t xml:space="preserve">32</w:t>
       </w:r>
       <w:r>
         <w:rPr>
@@ -3330,7 +3422,7 @@
           <w:rStyle w:val="WorkNumber"/>
           <w:lang w:val="en-US"/>
         </w:rPr>
-        <w:t xml:space="preserve">32</w:t>
+        <w:t xml:space="preserve">33</w:t>
       </w:r>
       <w:r>
         <w:rPr>
@@ -3422,7 +3514,7 @@
           <w:rStyle w:val="WorkNumber"/>
           <w:lang w:val="en-US"/>
         </w:rPr>
-        <w:t xml:space="preserve">33</w:t>
+        <w:t xml:space="preserve">34</w:t>
       </w:r>
       <w:r>
         <w:rPr>
@@ -3514,7 +3606,7 @@
           <w:rStyle w:val="WorkNumber"/>
           <w:lang w:val="en-US"/>
         </w:rPr>
-        <w:t xml:space="preserve">34</w:t>
+        <w:t xml:space="preserve">35</w:t>
       </w:r>
       <w:r>
         <w:rPr>
@@ -3606,7 +3698,7 @@
           <w:rStyle w:val="WorkNumber"/>
           <w:lang w:val="en-US"/>
         </w:rPr>
-        <w:t xml:space="preserve">35</w:t>
+        <w:t xml:space="preserve">36</w:t>
       </w:r>
       <w:r>
         <w:rPr>
@@ -3737,7 +3829,7 @@
           <w:rStyle w:val="WorkNumber"/>
           <w:lang w:val="en-US"/>
         </w:rPr>
-        <w:t xml:space="preserve">36</w:t>
+        <w:t xml:space="preserve">37</w:t>
       </w:r>
       <w:r>
         <w:rPr>
@@ -3868,7 +3960,7 @@
           <w:rStyle w:val="WorkNumber"/>
           <w:lang w:val="en-US"/>
         </w:rPr>
-        <w:t xml:space="preserve">37</w:t>
+        <w:t xml:space="preserve">38</w:t>
       </w:r>
       <w:r>
         <w:rPr>
@@ -3960,7 +4052,7 @@
           <w:rStyle w:val="WorkNumber"/>
           <w:lang w:val="en-US"/>
         </w:rPr>
-        <w:t xml:space="preserve">38</w:t>
+        <w:t xml:space="preserve">39</w:t>
       </w:r>
       <w:r>
         <w:rPr>
@@ -4052,7 +4144,7 @@
           <w:rStyle w:val="WorkNumber"/>
           <w:lang w:val="en-US"/>
         </w:rPr>
-        <w:t xml:space="preserve">39</w:t>
+        <w:t xml:space="preserve">40</w:t>
       </w:r>
       <w:r>
         <w:rPr>
@@ -4144,7 +4236,7 @@
           <w:rStyle w:val="WorkNumber"/>
           <w:lang w:val="en-US"/>
         </w:rPr>
-        <w:t xml:space="preserve">40</w:t>
+        <w:t xml:space="preserve">41</w:t>
       </w:r>
       <w:r>
         <w:rPr>
@@ -4236,7 +4328,7 @@
           <w:rStyle w:val="WorkNumber"/>
           <w:lang w:val="en-US"/>
         </w:rPr>
-        <w:t xml:space="preserve">41</w:t>
+        <w:t xml:space="preserve">42</w:t>
       </w:r>
       <w:r>
         <w:rPr>
@@ -4328,7 +4420,7 @@
           <w:rStyle w:val="WorkNumber"/>
           <w:lang w:val="en-US"/>
         </w:rPr>
-        <w:t xml:space="preserve">42</w:t>
+        <w:t xml:space="preserve">43</w:t>
       </w:r>
       <w:r>
         <w:rPr>
@@ -4432,7 +4524,7 @@
           <w:rStyle w:val="WorkNumber"/>
           <w:lang w:val="en-US"/>
         </w:rPr>
-        <w:t xml:space="preserve">43</w:t>
+        <w:t xml:space="preserve">44</w:t>
       </w:r>
       <w:r>
         <w:rPr>
@@ -4524,7 +4616,7 @@
           <w:rStyle w:val="WorkNumber"/>
           <w:lang w:val="en-US"/>
         </w:rPr>
-        <w:t xml:space="preserve">44</w:t>
+        <w:t xml:space="preserve">45</w:t>
       </w:r>
       <w:r>
         <w:rPr>
@@ -4616,7 +4708,7 @@
           <w:rStyle w:val="WorkNumber"/>
           <w:lang w:val="en-US"/>
         </w:rPr>
-        <w:t xml:space="preserve">45</w:t>
+        <w:t xml:space="preserve">46</w:t>
       </w:r>
       <w:r>
         <w:rPr>
@@ -4708,7 +4800,7 @@
           <w:rStyle w:val="WorkNumber"/>
           <w:lang w:val="en-US"/>
         </w:rPr>
-        <w:t xml:space="preserve">46</w:t>
+        <w:t xml:space="preserve">47</w:t>
       </w:r>
       <w:r>
         <w:rPr>
@@ -4800,7 +4892,7 @@
           <w:rStyle w:val="WorkNumber"/>
           <w:lang w:val="en-US"/>
         </w:rPr>
-        <w:t xml:space="preserve">47</w:t>
+        <w:t xml:space="preserve">48</w:t>
       </w:r>
       <w:r>
         <w:rPr>
@@ -4892,7 +4984,7 @@
           <w:rStyle w:val="WorkNumber"/>
           <w:lang w:val="en-US"/>
         </w:rPr>
-        <w:t xml:space="preserve">48</w:t>
+        <w:t xml:space="preserve">49</w:t>
       </w:r>
       <w:r>
         <w:rPr>
@@ -4984,7 +5076,7 @@
           <w:rStyle w:val="WorkNumber"/>
           <w:lang w:val="en-US"/>
         </w:rPr>
-        <w:t xml:space="preserve">49</w:t>
+        <w:t xml:space="preserve">50</w:t>
       </w:r>
       <w:r>
         <w:rPr>

</xml_diff>

<commit_message>
The Book of Why came out in Hebrew
</commit_message>
<xml_diff>
--- a/cv/erez-volk-cv-en.docx
+++ b/cv/erez-volk-cv-en.docx
@@ -1895,6 +1895,98 @@
     </w:p>
     <w:p>
       <w:pPr>
+        <w:pStyle w:val="Work"/>
+        <w:rPr>
+          <w:lang w:val="en-US"/>
+        </w:rPr>
+      </w:pPr>
+      <w:r>
+        <w:rPr>
+          <w:lang w:val="en-US"/>
+        </w:rPr>
+        <w:t xml:space="preserve"/>
+      </w:r>
+    </w:p>
+    <w:p>
+      <w:pPr>
+        <w:pStyle w:val="Work"/>
+        <w:rPr>
+          <w:lang w:val="en-US"/>
+        </w:rPr>
+      </w:pPr>
+      <w:r>
+        <w:rPr>
+          <w:lang w:val="en-US"/>
+        </w:rPr>
+        <w:tab/>
+      </w:r>
+      <w:r>
+        <w:rPr>
+          <w:rStyle w:val="WorkNumber"/>
+          <w:lang w:val="en-US"/>
+        </w:rPr>
+        <w:t xml:space="preserve">18</w:t>
+      </w:r>
+      <w:r>
+        <w:rPr>
+          <w:lang w:val="en-US"/>
+        </w:rPr>
+        <w:tab/>
+      </w:r>
+      <w:r>
+        <w:rPr>
+          <w:rStyle w:val="BookTitle"/>
+          <w:lang w:val="en-US"/>
+        </w:rPr>
+        <w:t xml:space="preserve">The Book of Why</w:t>
+      </w:r>
+      <w:r>
+        <w:rPr>
+          <w:lang w:val="en-US"/>
+        </w:rPr>
+        <w:t xml:space="preserve"> </w:t>
+      </w:r>
+      <w:r>
+        <w:rPr>
+          <w:lang w:val="en-US"/>
+        </w:rPr>
+        <w:t xml:space="preserve">by</w:t>
+      </w:r>
+      <w:r>
+        <w:rPr>
+          <w:lang w:val="en-US"/>
+        </w:rPr>
+        <w:t xml:space="preserve"> Judea Pearl and Dana Mackenzie.</w:t>
+      </w:r>
+      <w:r>
+        <w:rPr>
+          <w:lang w:val="en-US"/>
+        </w:rPr>
+        <w:t xml:space="preserve"> </w:t>
+      </w:r>
+      <w:r>
+        <w:rPr>
+          <w:lang w:val="en-US"/>
+        </w:rPr>
+        <w:t xml:space="preserve">Zmora-Bitan, 2023.</w:t>
+      </w:r>
+    </w:p>
+    <w:p>
+      <w:pPr>
+        <w:pStyle w:val="Work"/>
+        <w:rPr>
+          <w:lang w:val="en-US"/>
+        </w:rPr>
+      </w:pPr>
+      <w:r>
+        <w:rPr>
+          <w:lang w:val="en-US"/>
+        </w:rPr>
+        <w:t xml:space="preserve"/>
+      </w:r>
+    </w:p>
+    <w:p>
+      <w:pPr>
         <w:rPr>
           <w:lang w:val="en-US"/>
         </w:rPr>
@@ -1964,7 +2056,7 @@
           <w:rStyle w:val="WorkNumber"/>
           <w:lang w:val="en-US"/>
         </w:rPr>
-        <w:t xml:space="preserve">18</w:t>
+        <w:t xml:space="preserve">19</w:t>
       </w:r>
       <w:r>
         <w:rPr>
@@ -2056,7 +2148,7 @@
           <w:rStyle w:val="WorkNumber"/>
           <w:lang w:val="en-US"/>
         </w:rPr>
-        <w:t xml:space="preserve">19</w:t>
+        <w:t xml:space="preserve">20</w:t>
       </w:r>
       <w:r>
         <w:rPr>
@@ -2148,7 +2240,7 @@
           <w:rStyle w:val="WorkNumber"/>
           <w:lang w:val="en-US"/>
         </w:rPr>
-        <w:t xml:space="preserve">20</w:t>
+        <w:t xml:space="preserve">21</w:t>
       </w:r>
       <w:r>
         <w:rPr>
@@ -2240,7 +2332,7 @@
           <w:rStyle w:val="WorkNumber"/>
           <w:lang w:val="en-US"/>
         </w:rPr>
-        <w:t xml:space="preserve">21</w:t>
+        <w:t xml:space="preserve">22</w:t>
       </w:r>
       <w:r>
         <w:rPr>
@@ -2332,7 +2424,7 @@
           <w:rStyle w:val="WorkNumber"/>
           <w:lang w:val="en-US"/>
         </w:rPr>
-        <w:t xml:space="preserve">22</w:t>
+        <w:t xml:space="preserve">23</w:t>
       </w:r>
       <w:r>
         <w:rPr>
@@ -2424,7 +2516,7 @@
           <w:rStyle w:val="WorkNumber"/>
           <w:lang w:val="en-US"/>
         </w:rPr>
-        <w:t xml:space="preserve">23</w:t>
+        <w:t xml:space="preserve">24</w:t>
       </w:r>
       <w:r>
         <w:rPr>
@@ -2555,7 +2647,7 @@
           <w:rStyle w:val="WorkNumber"/>
           <w:lang w:val="en-US"/>
         </w:rPr>
-        <w:t xml:space="preserve">24</w:t>
+        <w:t xml:space="preserve">25</w:t>
       </w:r>
       <w:r>
         <w:rPr>
@@ -2647,7 +2739,7 @@
           <w:rStyle w:val="WorkNumber"/>
           <w:lang w:val="en-US"/>
         </w:rPr>
-        <w:t xml:space="preserve">25</w:t>
+        <w:t xml:space="preserve">26</w:t>
       </w:r>
       <w:r>
         <w:rPr>
@@ -2739,7 +2831,7 @@
           <w:rStyle w:val="WorkNumber"/>
           <w:lang w:val="en-US"/>
         </w:rPr>
-        <w:t xml:space="preserve">26</w:t>
+        <w:t xml:space="preserve">27</w:t>
       </w:r>
       <w:r>
         <w:rPr>
@@ -2831,7 +2923,7 @@
           <w:rStyle w:val="WorkNumber"/>
           <w:lang w:val="en-US"/>
         </w:rPr>
-        <w:t xml:space="preserve">27</w:t>
+        <w:t xml:space="preserve">28</w:t>
       </w:r>
       <w:r>
         <w:rPr>
@@ -2923,7 +3015,7 @@
           <w:rStyle w:val="WorkNumber"/>
           <w:lang w:val="en-US"/>
         </w:rPr>
-        <w:t xml:space="preserve">28</w:t>
+        <w:t xml:space="preserve">29</w:t>
       </w:r>
       <w:r>
         <w:rPr>
@@ -3015,7 +3107,7 @@
           <w:rStyle w:val="WorkNumber"/>
           <w:lang w:val="en-US"/>
         </w:rPr>
-        <w:t xml:space="preserve">29</w:t>
+        <w:t xml:space="preserve">30</w:t>
       </w:r>
       <w:r>
         <w:rPr>
@@ -3107,7 +3199,7 @@
           <w:rStyle w:val="WorkNumber"/>
           <w:lang w:val="en-US"/>
         </w:rPr>
-        <w:t xml:space="preserve">30</w:t>
+        <w:t xml:space="preserve">31</w:t>
       </w:r>
       <w:r>
         <w:rPr>
@@ -3199,7 +3291,7 @@
           <w:rStyle w:val="WorkNumber"/>
           <w:lang w:val="en-US"/>
         </w:rPr>
-        <w:t xml:space="preserve">31</w:t>
+        <w:t xml:space="preserve">32</w:t>
       </w:r>
       <w:r>
         <w:rPr>
@@ -3291,7 +3383,7 @@
           <w:rStyle w:val="WorkNumber"/>
           <w:lang w:val="en-US"/>
         </w:rPr>
-        <w:t xml:space="preserve">32</w:t>
+        <w:t xml:space="preserve">33</w:t>
       </w:r>
       <w:r>
         <w:rPr>
@@ -3383,7 +3475,7 @@
           <w:rStyle w:val="WorkNumber"/>
           <w:lang w:val="en-US"/>
         </w:rPr>
-        <w:t xml:space="preserve">33</w:t>
+        <w:t xml:space="preserve">34</w:t>
       </w:r>
       <w:r>
         <w:rPr>
@@ -3514,7 +3606,7 @@
           <w:rStyle w:val="WorkNumber"/>
           <w:lang w:val="en-US"/>
         </w:rPr>
-        <w:t xml:space="preserve">34</w:t>
+        <w:t xml:space="preserve">35</w:t>
       </w:r>
       <w:r>
         <w:rPr>
@@ -3606,7 +3698,7 @@
           <w:rStyle w:val="WorkNumber"/>
           <w:lang w:val="en-US"/>
         </w:rPr>
-        <w:t xml:space="preserve">35</w:t>
+        <w:t xml:space="preserve">36</w:t>
       </w:r>
       <w:r>
         <w:rPr>
@@ -3698,7 +3790,7 @@
           <w:rStyle w:val="WorkNumber"/>
           <w:lang w:val="en-US"/>
         </w:rPr>
-        <w:t xml:space="preserve">36</w:t>
+        <w:t xml:space="preserve">37</w:t>
       </w:r>
       <w:r>
         <w:rPr>
@@ -3790,7 +3882,7 @@
           <w:rStyle w:val="WorkNumber"/>
           <w:lang w:val="en-US"/>
         </w:rPr>
-        <w:t xml:space="preserve">37</w:t>
+        <w:t xml:space="preserve">38</w:t>
       </w:r>
       <w:r>
         <w:rPr>
@@ -3921,7 +4013,7 @@
           <w:rStyle w:val="WorkNumber"/>
           <w:lang w:val="en-US"/>
         </w:rPr>
-        <w:t xml:space="preserve">38</w:t>
+        <w:t xml:space="preserve">39</w:t>
       </w:r>
       <w:r>
         <w:rPr>
@@ -4052,7 +4144,7 @@
           <w:rStyle w:val="WorkNumber"/>
           <w:lang w:val="en-US"/>
         </w:rPr>
-        <w:t xml:space="preserve">39</w:t>
+        <w:t xml:space="preserve">40</w:t>
       </w:r>
       <w:r>
         <w:rPr>
@@ -4144,7 +4236,7 @@
           <w:rStyle w:val="WorkNumber"/>
           <w:lang w:val="en-US"/>
         </w:rPr>
-        <w:t xml:space="preserve">40</w:t>
+        <w:t xml:space="preserve">41</w:t>
       </w:r>
       <w:r>
         <w:rPr>
@@ -4236,7 +4328,7 @@
           <w:rStyle w:val="WorkNumber"/>
           <w:lang w:val="en-US"/>
         </w:rPr>
-        <w:t xml:space="preserve">41</w:t>
+        <w:t xml:space="preserve">42</w:t>
       </w:r>
       <w:r>
         <w:rPr>
@@ -4328,7 +4420,7 @@
           <w:rStyle w:val="WorkNumber"/>
           <w:lang w:val="en-US"/>
         </w:rPr>
-        <w:t xml:space="preserve">42</w:t>
+        <w:t xml:space="preserve">43</w:t>
       </w:r>
       <w:r>
         <w:rPr>
@@ -4420,7 +4512,7 @@
           <w:rStyle w:val="WorkNumber"/>
           <w:lang w:val="en-US"/>
         </w:rPr>
-        <w:t xml:space="preserve">43</w:t>
+        <w:t xml:space="preserve">44</w:t>
       </w:r>
       <w:r>
         <w:rPr>
@@ -4512,7 +4604,7 @@
           <w:rStyle w:val="WorkNumber"/>
           <w:lang w:val="en-US"/>
         </w:rPr>
-        <w:t xml:space="preserve">44</w:t>
+        <w:t xml:space="preserve">45</w:t>
       </w:r>
       <w:r>
         <w:rPr>
@@ -4616,7 +4708,7 @@
           <w:rStyle w:val="WorkNumber"/>
           <w:lang w:val="en-US"/>
         </w:rPr>
-        <w:t xml:space="preserve">45</w:t>
+        <w:t xml:space="preserve">46</w:t>
       </w:r>
       <w:r>
         <w:rPr>
@@ -4708,7 +4800,7 @@
           <w:rStyle w:val="WorkNumber"/>
           <w:lang w:val="en-US"/>
         </w:rPr>
-        <w:t xml:space="preserve">46</w:t>
+        <w:t xml:space="preserve">47</w:t>
       </w:r>
       <w:r>
         <w:rPr>
@@ -4800,7 +4892,7 @@
           <w:rStyle w:val="WorkNumber"/>
           <w:lang w:val="en-US"/>
         </w:rPr>
-        <w:t xml:space="preserve">47</w:t>
+        <w:t xml:space="preserve">48</w:t>
       </w:r>
       <w:r>
         <w:rPr>
@@ -4892,7 +4984,7 @@
           <w:rStyle w:val="WorkNumber"/>
           <w:lang w:val="en-US"/>
         </w:rPr>
-        <w:t xml:space="preserve">48</w:t>
+        <w:t xml:space="preserve">49</w:t>
       </w:r>
       <w:r>
         <w:rPr>
@@ -4984,7 +5076,7 @@
           <w:rStyle w:val="WorkNumber"/>
           <w:lang w:val="en-US"/>
         </w:rPr>
-        <w:t xml:space="preserve">49</w:t>
+        <w:t xml:space="preserve">50</w:t>
       </w:r>
       <w:r>
         <w:rPr>
@@ -5076,7 +5168,7 @@
           <w:rStyle w:val="WorkNumber"/>
           <w:lang w:val="en-US"/>
         </w:rPr>
-        <w:t xml:space="preserve">50</w:t>
+        <w:t xml:space="preserve">51</w:t>
       </w:r>
       <w:r>
         <w:rPr>
@@ -5168,7 +5260,7 @@
           <w:rStyle w:val="WorkNumber"/>
           <w:lang w:val="en-US"/>
         </w:rPr>
-        <w:t xml:space="preserve">51</w:t>
+        <w:t xml:space="preserve">52</w:t>
       </w:r>
       <w:r>
         <w:rPr>

</xml_diff>

<commit_message>
Added Hotel Grand Babylon to the CV
</commit_message>
<xml_diff>
--- a/cv/erez-volk-cv-en.docx
+++ b/cv/erez-volk-cv-en.docx
@@ -2079,6 +2079,98 @@
     </w:p>
     <w:p>
       <w:pPr>
+        <w:pStyle w:val="Work"/>
+        <w:rPr>
+          <w:lang w:val="en-US"/>
+        </w:rPr>
+      </w:pPr>
+      <w:r>
+        <w:rPr>
+          <w:lang w:val="en-US"/>
+        </w:rPr>
+        <w:t xml:space="preserve"/>
+      </w:r>
+    </w:p>
+    <w:p>
+      <w:pPr>
+        <w:pStyle w:val="Work"/>
+        <w:rPr>
+          <w:lang w:val="en-US"/>
+        </w:rPr>
+      </w:pPr>
+      <w:r>
+        <w:rPr>
+          <w:lang w:val="en-US"/>
+        </w:rPr>
+        <w:tab/>
+      </w:r>
+      <w:r>
+        <w:rPr>
+          <w:rStyle w:val="WorkNumber"/>
+          <w:lang w:val="en-US"/>
+        </w:rPr>
+        <w:t xml:space="preserve">20</w:t>
+      </w:r>
+      <w:r>
+        <w:rPr>
+          <w:lang w:val="en-US"/>
+        </w:rPr>
+        <w:tab/>
+      </w:r>
+      <w:r>
+        <w:rPr>
+          <w:rStyle w:val="BookTitle"/>
+          <w:lang w:val="en-US"/>
+        </w:rPr>
+        <w:t xml:space="preserve">The Grand Babylon Hotel</w:t>
+      </w:r>
+      <w:r>
+        <w:rPr>
+          <w:lang w:val="en-US"/>
+        </w:rPr>
+        <w:t xml:space="preserve"> </w:t>
+      </w:r>
+      <w:r>
+        <w:rPr>
+          <w:lang w:val="en-US"/>
+        </w:rPr>
+        <w:t xml:space="preserve">by</w:t>
+      </w:r>
+      <w:r>
+        <w:rPr>
+          <w:lang w:val="en-US"/>
+        </w:rPr>
+        <w:t xml:space="preserve"> Arnold Bennett.</w:t>
+      </w:r>
+      <w:r>
+        <w:rPr>
+          <w:lang w:val="en-US"/>
+        </w:rPr>
+        <w:t xml:space="preserve"> </w:t>
+      </w:r>
+      <w:r>
+        <w:rPr>
+          <w:lang w:val="en-US"/>
+        </w:rPr>
+        <w:t xml:space="preserve">Afarsemon, 2024.</w:t>
+      </w:r>
+    </w:p>
+    <w:p>
+      <w:pPr>
+        <w:pStyle w:val="Work"/>
+        <w:rPr>
+          <w:lang w:val="en-US"/>
+        </w:rPr>
+      </w:pPr>
+      <w:r>
+        <w:rPr>
+          <w:lang w:val="en-US"/>
+        </w:rPr>
+        <w:t xml:space="preserve"/>
+      </w:r>
+    </w:p>
+    <w:p>
+      <w:pPr>
         <w:rPr>
           <w:lang w:val="en-US"/>
         </w:rPr>
@@ -2148,7 +2240,7 @@
           <w:rStyle w:val="WorkNumber"/>
           <w:lang w:val="en-US"/>
         </w:rPr>
-        <w:t xml:space="preserve">20</w:t>
+        <w:t xml:space="preserve">21</w:t>
       </w:r>
       <w:r>
         <w:rPr>
@@ -2240,7 +2332,7 @@
           <w:rStyle w:val="WorkNumber"/>
           <w:lang w:val="en-US"/>
         </w:rPr>
-        <w:t xml:space="preserve">21</w:t>
+        <w:t xml:space="preserve">22</w:t>
       </w:r>
       <w:r>
         <w:rPr>
@@ -2332,7 +2424,7 @@
           <w:rStyle w:val="WorkNumber"/>
           <w:lang w:val="en-US"/>
         </w:rPr>
-        <w:t xml:space="preserve">22</w:t>
+        <w:t xml:space="preserve">23</w:t>
       </w:r>
       <w:r>
         <w:rPr>
@@ -2424,7 +2516,7 @@
           <w:rStyle w:val="WorkNumber"/>
           <w:lang w:val="en-US"/>
         </w:rPr>
-        <w:t xml:space="preserve">23</w:t>
+        <w:t xml:space="preserve">24</w:t>
       </w:r>
       <w:r>
         <w:rPr>
@@ -2516,7 +2608,7 @@
           <w:rStyle w:val="WorkNumber"/>
           <w:lang w:val="en-US"/>
         </w:rPr>
-        <w:t xml:space="preserve">24</w:t>
+        <w:t xml:space="preserve">25</w:t>
       </w:r>
       <w:r>
         <w:rPr>
@@ -2608,7 +2700,7 @@
           <w:rStyle w:val="WorkNumber"/>
           <w:lang w:val="en-US"/>
         </w:rPr>
-        <w:t xml:space="preserve">25</w:t>
+        <w:t xml:space="preserve">26</w:t>
       </w:r>
       <w:r>
         <w:rPr>
@@ -2739,7 +2831,7 @@
           <w:rStyle w:val="WorkNumber"/>
           <w:lang w:val="en-US"/>
         </w:rPr>
-        <w:t xml:space="preserve">26</w:t>
+        <w:t xml:space="preserve">27</w:t>
       </w:r>
       <w:r>
         <w:rPr>
@@ -2831,7 +2923,7 @@
           <w:rStyle w:val="WorkNumber"/>
           <w:lang w:val="en-US"/>
         </w:rPr>
-        <w:t xml:space="preserve">27</w:t>
+        <w:t xml:space="preserve">28</w:t>
       </w:r>
       <w:r>
         <w:rPr>
@@ -2923,7 +3015,7 @@
           <w:rStyle w:val="WorkNumber"/>
           <w:lang w:val="en-US"/>
         </w:rPr>
-        <w:t xml:space="preserve">28</w:t>
+        <w:t xml:space="preserve">29</w:t>
       </w:r>
       <w:r>
         <w:rPr>
@@ -3015,7 +3107,7 @@
           <w:rStyle w:val="WorkNumber"/>
           <w:lang w:val="en-US"/>
         </w:rPr>
-        <w:t xml:space="preserve">29</w:t>
+        <w:t xml:space="preserve">30</w:t>
       </w:r>
       <w:r>
         <w:rPr>
@@ -3107,7 +3199,7 @@
           <w:rStyle w:val="WorkNumber"/>
           <w:lang w:val="en-US"/>
         </w:rPr>
-        <w:t xml:space="preserve">30</w:t>
+        <w:t xml:space="preserve">31</w:t>
       </w:r>
       <w:r>
         <w:rPr>
@@ -3199,7 +3291,7 @@
           <w:rStyle w:val="WorkNumber"/>
           <w:lang w:val="en-US"/>
         </w:rPr>
-        <w:t xml:space="preserve">31</w:t>
+        <w:t xml:space="preserve">32</w:t>
       </w:r>
       <w:r>
         <w:rPr>
@@ -3291,7 +3383,7 @@
           <w:rStyle w:val="WorkNumber"/>
           <w:lang w:val="en-US"/>
         </w:rPr>
-        <w:t xml:space="preserve">32</w:t>
+        <w:t xml:space="preserve">33</w:t>
       </w:r>
       <w:r>
         <w:rPr>
@@ -3383,7 +3475,7 @@
           <w:rStyle w:val="WorkNumber"/>
           <w:lang w:val="en-US"/>
         </w:rPr>
-        <w:t xml:space="preserve">33</w:t>
+        <w:t xml:space="preserve">34</w:t>
       </w:r>
       <w:r>
         <w:rPr>
@@ -3475,7 +3567,7 @@
           <w:rStyle w:val="WorkNumber"/>
           <w:lang w:val="en-US"/>
         </w:rPr>
-        <w:t xml:space="preserve">34</w:t>
+        <w:t xml:space="preserve">35</w:t>
       </w:r>
       <w:r>
         <w:rPr>
@@ -3567,7 +3659,7 @@
           <w:rStyle w:val="WorkNumber"/>
           <w:lang w:val="en-US"/>
         </w:rPr>
-        <w:t xml:space="preserve">35</w:t>
+        <w:t xml:space="preserve">36</w:t>
       </w:r>
       <w:r>
         <w:rPr>
@@ -3659,7 +3751,7 @@
           <w:rStyle w:val="WorkNumber"/>
           <w:lang w:val="en-US"/>
         </w:rPr>
-        <w:t xml:space="preserve">36</w:t>
+        <w:t xml:space="preserve">37</w:t>
       </w:r>
       <w:r>
         <w:rPr>
@@ -3802,7 +3894,7 @@
           <w:rStyle w:val="WorkNumber"/>
           <w:lang w:val="en-US"/>
         </w:rPr>
-        <w:t xml:space="preserve">37</w:t>
+        <w:t xml:space="preserve">38</w:t>
       </w:r>
       <w:r>
         <w:rPr>
@@ -3894,7 +3986,7 @@
           <w:rStyle w:val="WorkNumber"/>
           <w:lang w:val="en-US"/>
         </w:rPr>
-        <w:t xml:space="preserve">38</w:t>
+        <w:t xml:space="preserve">39</w:t>
       </w:r>
       <w:r>
         <w:rPr>
@@ -3986,7 +4078,7 @@
           <w:rStyle w:val="WorkNumber"/>
           <w:lang w:val="en-US"/>
         </w:rPr>
-        <w:t xml:space="preserve">39</w:t>
+        <w:t xml:space="preserve">40</w:t>
       </w:r>
       <w:r>
         <w:rPr>
@@ -4078,7 +4170,7 @@
           <w:rStyle w:val="WorkNumber"/>
           <w:lang w:val="en-US"/>
         </w:rPr>
-        <w:t xml:space="preserve">40</w:t>
+        <w:t xml:space="preserve">41</w:t>
       </w:r>
       <w:r>
         <w:rPr>
@@ -4209,7 +4301,7 @@
           <w:rStyle w:val="WorkNumber"/>
           <w:lang w:val="en-US"/>
         </w:rPr>
-        <w:t xml:space="preserve">41</w:t>
+        <w:t xml:space="preserve">42</w:t>
       </w:r>
       <w:r>
         <w:rPr>
@@ -4340,7 +4432,7 @@
           <w:rStyle w:val="WorkNumber"/>
           <w:lang w:val="en-US"/>
         </w:rPr>
-        <w:t xml:space="preserve">42</w:t>
+        <w:t xml:space="preserve">43</w:t>
       </w:r>
       <w:r>
         <w:rPr>
@@ -4432,7 +4524,7 @@
           <w:rStyle w:val="WorkNumber"/>
           <w:lang w:val="en-US"/>
         </w:rPr>
-        <w:t xml:space="preserve">43</w:t>
+        <w:t xml:space="preserve">44</w:t>
       </w:r>
       <w:r>
         <w:rPr>
@@ -4524,7 +4616,7 @@
           <w:rStyle w:val="WorkNumber"/>
           <w:lang w:val="en-US"/>
         </w:rPr>
-        <w:t xml:space="preserve">44</w:t>
+        <w:t xml:space="preserve">45</w:t>
       </w:r>
       <w:r>
         <w:rPr>
@@ -4616,7 +4708,7 @@
           <w:rStyle w:val="WorkNumber"/>
           <w:lang w:val="en-US"/>
         </w:rPr>
-        <w:t xml:space="preserve">45</w:t>
+        <w:t xml:space="preserve">46</w:t>
       </w:r>
       <w:r>
         <w:rPr>
@@ -4708,7 +4800,7 @@
           <w:rStyle w:val="WorkNumber"/>
           <w:lang w:val="en-US"/>
         </w:rPr>
-        <w:t xml:space="preserve">46</w:t>
+        <w:t xml:space="preserve">47</w:t>
       </w:r>
       <w:r>
         <w:rPr>
@@ -4800,7 +4892,7 @@
           <w:rStyle w:val="WorkNumber"/>
           <w:lang w:val="en-US"/>
         </w:rPr>
-        <w:t xml:space="preserve">47</w:t>
+        <w:t xml:space="preserve">48</w:t>
       </w:r>
       <w:r>
         <w:rPr>
@@ -4904,7 +4996,7 @@
           <w:rStyle w:val="WorkNumber"/>
           <w:lang w:val="en-US"/>
         </w:rPr>
-        <w:t xml:space="preserve">48</w:t>
+        <w:t xml:space="preserve">49</w:t>
       </w:r>
       <w:r>
         <w:rPr>
@@ -4996,7 +5088,7 @@
           <w:rStyle w:val="WorkNumber"/>
           <w:lang w:val="en-US"/>
         </w:rPr>
-        <w:t xml:space="preserve">49</w:t>
+        <w:t xml:space="preserve">50</w:t>
       </w:r>
       <w:r>
         <w:rPr>
@@ -5088,7 +5180,7 @@
           <w:rStyle w:val="WorkNumber"/>
           <w:lang w:val="en-US"/>
         </w:rPr>
-        <w:t xml:space="preserve">50</w:t>
+        <w:t xml:space="preserve">51</w:t>
       </w:r>
       <w:r>
         <w:rPr>
@@ -5180,7 +5272,7 @@
           <w:rStyle w:val="WorkNumber"/>
           <w:lang w:val="en-US"/>
         </w:rPr>
-        <w:t xml:space="preserve">51</w:t>
+        <w:t xml:space="preserve">52</w:t>
       </w:r>
       <w:r>
         <w:rPr>
@@ -5272,7 +5364,7 @@
           <w:rStyle w:val="WorkNumber"/>
           <w:lang w:val="en-US"/>
         </w:rPr>
-        <w:t xml:space="preserve">52</w:t>
+        <w:t xml:space="preserve">53</w:t>
       </w:r>
       <w:r>
         <w:rPr>
@@ -5364,7 +5456,7 @@
           <w:rStyle w:val="WorkNumber"/>
           <w:lang w:val="en-US"/>
         </w:rPr>
-        <w:t xml:space="preserve">53</w:t>
+        <w:t xml:space="preserve">54</w:t>
       </w:r>
       <w:r>
         <w:rPr>
@@ -5456,7 +5548,7 @@
           <w:rStyle w:val="WorkNumber"/>
           <w:lang w:val="en-US"/>
         </w:rPr>
-        <w:t xml:space="preserve">54</w:t>
+        <w:t xml:space="preserve">55</w:t>
       </w:r>
       <w:r>
         <w:rPr>

</xml_diff>

<commit_message>
CV: Venturini came out
</commit_message>
<xml_diff>
--- a/cv/erez-volk-cv-en.docx
+++ b/cv/erez-volk-cv-en.docx
@@ -5592,6 +5592,98 @@
           <w:lang w:val="en-US"/>
         </w:rPr>
         <w:t xml:space="preserve">Locus, 2023.</w:t>
+      </w:r>
+    </w:p>
+    <w:p>
+      <w:pPr>
+        <w:pStyle w:val="Work"/>
+        <w:rPr>
+          <w:lang w:val="en-US"/>
+        </w:rPr>
+      </w:pPr>
+      <w:r>
+        <w:rPr>
+          <w:lang w:val="en-US"/>
+        </w:rPr>
+        <w:t xml:space="preserve"/>
+      </w:r>
+    </w:p>
+    <w:p>
+      <w:pPr>
+        <w:pStyle w:val="Work"/>
+        <w:rPr>
+          <w:lang w:val="en-US"/>
+        </w:rPr>
+      </w:pPr>
+      <w:r>
+        <w:rPr>
+          <w:lang w:val="en-US"/>
+        </w:rPr>
+        <w:t xml:space="preserve"/>
+      </w:r>
+    </w:p>
+    <w:p>
+      <w:pPr>
+        <w:pStyle w:val="Work"/>
+        <w:rPr>
+          <w:lang w:val="en-US"/>
+        </w:rPr>
+      </w:pPr>
+      <w:r>
+        <w:rPr>
+          <w:lang w:val="en-US"/>
+        </w:rPr>
+        <w:tab/>
+      </w:r>
+      <w:r>
+        <w:rPr>
+          <w:rStyle w:val="WorkNumber"/>
+          <w:lang w:val="en-US"/>
+        </w:rPr>
+        <w:t xml:space="preserve">56</w:t>
+      </w:r>
+      <w:r>
+        <w:rPr>
+          <w:lang w:val="en-US"/>
+        </w:rPr>
+        <w:tab/>
+      </w:r>
+      <w:r>
+        <w:rPr>
+          <w:rStyle w:val="BookTitle"/>
+          <w:lang w:val="en-US"/>
+        </w:rPr>
+        <w:t xml:space="preserve">Las primas [Cousins]</w:t>
+      </w:r>
+      <w:r>
+        <w:rPr>
+          <w:lang w:val="en-US"/>
+        </w:rPr>
+        <w:t xml:space="preserve"> </w:t>
+      </w:r>
+      <w:r>
+        <w:rPr>
+          <w:lang w:val="en-US"/>
+        </w:rPr>
+        <w:t xml:space="preserve">by</w:t>
+      </w:r>
+      <w:r>
+        <w:rPr>
+          <w:lang w:val="en-US"/>
+        </w:rPr>
+        <w:t xml:space="preserve"> Aurora Venturini.</w:t>
+      </w:r>
+      <w:r>
+        <w:rPr>
+          <w:lang w:val="en-US"/>
+        </w:rPr>
+        <w:t xml:space="preserve"> </w:t>
+      </w:r>
+      <w:r>
+        <w:rPr>
+          <w:lang w:val="en-US"/>
+        </w:rPr>
+        <w:t xml:space="preserve">Locus, 2024.</w:t>
       </w:r>
     </w:p>
     <w:p>

</xml_diff>

<commit_message>
Erika Mann came out in Hebrew
</commit_message>
<xml_diff>
--- a/cv/erez-volk-cv-en.docx
+++ b/cv/erez-volk-cv-en.docx
@@ -3917,6 +3917,98 @@
     </w:p>
     <w:p>
       <w:pPr>
+        <w:pStyle w:val="Work"/>
+        <w:rPr>
+          <w:lang w:val="en-US"/>
+        </w:rPr>
+      </w:pPr>
+      <w:r>
+        <w:rPr>
+          <w:lang w:val="en-US"/>
+        </w:rPr>
+        <w:t xml:space="preserve"/>
+      </w:r>
+    </w:p>
+    <w:p>
+      <w:pPr>
+        <w:pStyle w:val="Work"/>
+        <w:rPr>
+          <w:lang w:val="en-US"/>
+        </w:rPr>
+      </w:pPr>
+      <w:r>
+        <w:rPr>
+          <w:lang w:val="en-US"/>
+        </w:rPr>
+        <w:tab/>
+      </w:r>
+      <w:r>
+        <w:rPr>
+          <w:rStyle w:val="WorkNumber"/>
+          <w:lang w:val="en-US"/>
+        </w:rPr>
+        <w:t xml:space="preserve">39</w:t>
+      </w:r>
+      <w:r>
+        <w:rPr>
+          <w:lang w:val="en-US"/>
+        </w:rPr>
+        <w:tab/>
+      </w:r>
+      <w:r>
+        <w:rPr>
+          <w:rStyle w:val="BookTitle"/>
+          <w:lang w:val="en-US"/>
+        </w:rPr>
+        <w:t xml:space="preserve">Zehn Millionen Kinder [School for Barbarians]</w:t>
+      </w:r>
+      <w:r>
+        <w:rPr>
+          <w:lang w:val="en-US"/>
+        </w:rPr>
+        <w:t xml:space="preserve"> </w:t>
+      </w:r>
+      <w:r>
+        <w:rPr>
+          <w:lang w:val="en-US"/>
+        </w:rPr>
+        <w:t xml:space="preserve">by</w:t>
+      </w:r>
+      <w:r>
+        <w:rPr>
+          <w:lang w:val="en-US"/>
+        </w:rPr>
+        <w:t xml:space="preserve"> Erika Mann.</w:t>
+      </w:r>
+      <w:r>
+        <w:rPr>
+          <w:lang w:val="en-US"/>
+        </w:rPr>
+        <w:t xml:space="preserve"> </w:t>
+      </w:r>
+      <w:r>
+        <w:rPr>
+          <w:lang w:val="en-US"/>
+        </w:rPr>
+        <w:t xml:space="preserve">Afarsemon, 2024.</w:t>
+      </w:r>
+    </w:p>
+    <w:p>
+      <w:pPr>
+        <w:pStyle w:val="Work"/>
+        <w:rPr>
+          <w:lang w:val="en-US"/>
+        </w:rPr>
+      </w:pPr>
+      <w:r>
+        <w:rPr>
+          <w:lang w:val="en-US"/>
+        </w:rPr>
+        <w:t xml:space="preserve"/>
+      </w:r>
+    </w:p>
+    <w:p>
+      <w:pPr>
         <w:rPr>
           <w:lang w:val="en-US"/>
         </w:rPr>
@@ -3986,7 +4078,7 @@
           <w:rStyle w:val="WorkNumber"/>
           <w:lang w:val="en-US"/>
         </w:rPr>
-        <w:t xml:space="preserve">39</w:t>
+        <w:t xml:space="preserve">40</w:t>
       </w:r>
       <w:r>
         <w:rPr>
@@ -4078,7 +4170,7 @@
           <w:rStyle w:val="WorkNumber"/>
           <w:lang w:val="en-US"/>
         </w:rPr>
-        <w:t xml:space="preserve">40</w:t>
+        <w:t xml:space="preserve">41</w:t>
       </w:r>
       <w:r>
         <w:rPr>
@@ -4170,7 +4262,7 @@
           <w:rStyle w:val="WorkNumber"/>
           <w:lang w:val="en-US"/>
         </w:rPr>
-        <w:t xml:space="preserve">41</w:t>
+        <w:t xml:space="preserve">42</w:t>
       </w:r>
       <w:r>
         <w:rPr>
@@ -4262,7 +4354,7 @@
           <w:rStyle w:val="WorkNumber"/>
           <w:lang w:val="en-US"/>
         </w:rPr>
-        <w:t xml:space="preserve">42</w:t>
+        <w:t xml:space="preserve">43</w:t>
       </w:r>
       <w:r>
         <w:rPr>
@@ -4393,7 +4485,7 @@
           <w:rStyle w:val="WorkNumber"/>
           <w:lang w:val="en-US"/>
         </w:rPr>
-        <w:t xml:space="preserve">43</w:t>
+        <w:t xml:space="preserve">44</w:t>
       </w:r>
       <w:r>
         <w:rPr>
@@ -4524,7 +4616,7 @@
           <w:rStyle w:val="WorkNumber"/>
           <w:lang w:val="en-US"/>
         </w:rPr>
-        <w:t xml:space="preserve">44</w:t>
+        <w:t xml:space="preserve">45</w:t>
       </w:r>
       <w:r>
         <w:rPr>
@@ -4616,7 +4708,7 @@
           <w:rStyle w:val="WorkNumber"/>
           <w:lang w:val="en-US"/>
         </w:rPr>
-        <w:t xml:space="preserve">45</w:t>
+        <w:t xml:space="preserve">46</w:t>
       </w:r>
       <w:r>
         <w:rPr>
@@ -4708,7 +4800,7 @@
           <w:rStyle w:val="WorkNumber"/>
           <w:lang w:val="en-US"/>
         </w:rPr>
-        <w:t xml:space="preserve">46</w:t>
+        <w:t xml:space="preserve">47</w:t>
       </w:r>
       <w:r>
         <w:rPr>
@@ -4800,7 +4892,7 @@
           <w:rStyle w:val="WorkNumber"/>
           <w:lang w:val="en-US"/>
         </w:rPr>
-        <w:t xml:space="preserve">47</w:t>
+        <w:t xml:space="preserve">48</w:t>
       </w:r>
       <w:r>
         <w:rPr>
@@ -4892,7 +4984,7 @@
           <w:rStyle w:val="WorkNumber"/>
           <w:lang w:val="en-US"/>
         </w:rPr>
-        <w:t xml:space="preserve">48</w:t>
+        <w:t xml:space="preserve">49</w:t>
       </w:r>
       <w:r>
         <w:rPr>
@@ -4984,7 +5076,7 @@
           <w:rStyle w:val="WorkNumber"/>
           <w:lang w:val="en-US"/>
         </w:rPr>
-        <w:t xml:space="preserve">49</w:t>
+        <w:t xml:space="preserve">50</w:t>
       </w:r>
       <w:r>
         <w:rPr>
@@ -5088,7 +5180,7 @@
           <w:rStyle w:val="WorkNumber"/>
           <w:lang w:val="en-US"/>
         </w:rPr>
-        <w:t xml:space="preserve">50</w:t>
+        <w:t xml:space="preserve">51</w:t>
       </w:r>
       <w:r>
         <w:rPr>
@@ -5180,7 +5272,7 @@
           <w:rStyle w:val="WorkNumber"/>
           <w:lang w:val="en-US"/>
         </w:rPr>
-        <w:t xml:space="preserve">51</w:t>
+        <w:t xml:space="preserve">52</w:t>
       </w:r>
       <w:r>
         <w:rPr>
@@ -5272,7 +5364,7 @@
           <w:rStyle w:val="WorkNumber"/>
           <w:lang w:val="en-US"/>
         </w:rPr>
-        <w:t xml:space="preserve">52</w:t>
+        <w:t xml:space="preserve">53</w:t>
       </w:r>
       <w:r>
         <w:rPr>
@@ -5364,7 +5456,7 @@
           <w:rStyle w:val="WorkNumber"/>
           <w:lang w:val="en-US"/>
         </w:rPr>
-        <w:t xml:space="preserve">53</w:t>
+        <w:t xml:space="preserve">54</w:t>
       </w:r>
       <w:r>
         <w:rPr>
@@ -5456,7 +5548,7 @@
           <w:rStyle w:val="WorkNumber"/>
           <w:lang w:val="en-US"/>
         </w:rPr>
-        <w:t xml:space="preserve">54</w:t>
+        <w:t xml:space="preserve">55</w:t>
       </w:r>
       <w:r>
         <w:rPr>
@@ -5548,7 +5640,7 @@
           <w:rStyle w:val="WorkNumber"/>
           <w:lang w:val="en-US"/>
         </w:rPr>
-        <w:t xml:space="preserve">55</w:t>
+        <w:t xml:space="preserve">56</w:t>
       </w:r>
       <w:r>
         <w:rPr>
@@ -5640,7 +5732,7 @@
           <w:rStyle w:val="WorkNumber"/>
           <w:lang w:val="en-US"/>
         </w:rPr>
-        <w:t xml:space="preserve">56</w:t>
+        <w:t xml:space="preserve">57</w:t>
       </w:r>
       <w:r>
         <w:rPr>
@@ -5732,7 +5824,7 @@
           <w:rStyle w:val="WorkNumber"/>
           <w:lang w:val="en-US"/>
         </w:rPr>
-        <w:t xml:space="preserve">57</w:t>
+        <w:t xml:space="preserve">58</w:t>
       </w:r>
       <w:r>
         <w:rPr>

</xml_diff>

<commit_message>
CV: Ostende came out
</commit_message>
<xml_diff>
--- a/cv/erez-volk-cv-en.docx
+++ b/cv/erez-volk-cv-en.docx
@@ -4009,6 +4009,98 @@
     </w:p>
     <w:p>
       <w:pPr>
+        <w:pStyle w:val="Work"/>
+        <w:rPr>
+          <w:lang w:val="en-US"/>
+        </w:rPr>
+      </w:pPr>
+      <w:r>
+        <w:rPr>
+          <w:lang w:val="en-US"/>
+        </w:rPr>
+        <w:t xml:space="preserve"/>
+      </w:r>
+    </w:p>
+    <w:p>
+      <w:pPr>
+        <w:pStyle w:val="Work"/>
+        <w:rPr>
+          <w:lang w:val="en-US"/>
+        </w:rPr>
+      </w:pPr>
+      <w:r>
+        <w:rPr>
+          <w:lang w:val="en-US"/>
+        </w:rPr>
+        <w:tab/>
+      </w:r>
+      <w:r>
+        <w:rPr>
+          <w:rStyle w:val="WorkNumber"/>
+          <w:lang w:val="en-US"/>
+        </w:rPr>
+        <w:t xml:space="preserve">40</w:t>
+      </w:r>
+      <w:r>
+        <w:rPr>
+          <w:lang w:val="en-US"/>
+        </w:rPr>
+        <w:tab/>
+      </w:r>
+      <w:r>
+        <w:rPr>
+          <w:rStyle w:val="BookTitle"/>
+          <w:lang w:val="en-US"/>
+        </w:rPr>
+        <w:t xml:space="preserve">Ostende [Ostend]</w:t>
+      </w:r>
+      <w:r>
+        <w:rPr>
+          <w:lang w:val="en-US"/>
+        </w:rPr>
+        <w:t xml:space="preserve"> </w:t>
+      </w:r>
+      <w:r>
+        <w:rPr>
+          <w:lang w:val="en-US"/>
+        </w:rPr>
+        <w:t xml:space="preserve">by</w:t>
+      </w:r>
+      <w:r>
+        <w:rPr>
+          <w:lang w:val="en-US"/>
+        </w:rPr>
+        <w:t xml:space="preserve"> Volker Weidermann.</w:t>
+      </w:r>
+      <w:r>
+        <w:rPr>
+          <w:lang w:val="en-US"/>
+        </w:rPr>
+        <w:t xml:space="preserve"> </w:t>
+      </w:r>
+      <w:r>
+        <w:rPr>
+          <w:lang w:val="en-US"/>
+        </w:rPr>
+        <w:t xml:space="preserve">Afarsemon, 2024.</w:t>
+      </w:r>
+    </w:p>
+    <w:p>
+      <w:pPr>
+        <w:pStyle w:val="Work"/>
+        <w:rPr>
+          <w:lang w:val="en-US"/>
+        </w:rPr>
+      </w:pPr>
+      <w:r>
+        <w:rPr>
+          <w:lang w:val="en-US"/>
+        </w:rPr>
+        <w:t xml:space="preserve"/>
+      </w:r>
+    </w:p>
+    <w:p>
+      <w:pPr>
         <w:rPr>
           <w:lang w:val="en-US"/>
         </w:rPr>
@@ -4078,7 +4170,7 @@
           <w:rStyle w:val="WorkNumber"/>
           <w:lang w:val="en-US"/>
         </w:rPr>
-        <w:t xml:space="preserve">40</w:t>
+        <w:t xml:space="preserve">41</w:t>
       </w:r>
       <w:r>
         <w:rPr>
@@ -4170,7 +4262,7 @@
           <w:rStyle w:val="WorkNumber"/>
           <w:lang w:val="en-US"/>
         </w:rPr>
-        <w:t xml:space="preserve">41</w:t>
+        <w:t xml:space="preserve">42</w:t>
       </w:r>
       <w:r>
         <w:rPr>
@@ -4262,7 +4354,7 @@
           <w:rStyle w:val="WorkNumber"/>
           <w:lang w:val="en-US"/>
         </w:rPr>
-        <w:t xml:space="preserve">42</w:t>
+        <w:t xml:space="preserve">43</w:t>
       </w:r>
       <w:r>
         <w:rPr>
@@ -4354,7 +4446,7 @@
           <w:rStyle w:val="WorkNumber"/>
           <w:lang w:val="en-US"/>
         </w:rPr>
-        <w:t xml:space="preserve">43</w:t>
+        <w:t xml:space="preserve">44</w:t>
       </w:r>
       <w:r>
         <w:rPr>
@@ -4485,7 +4577,7 @@
           <w:rStyle w:val="WorkNumber"/>
           <w:lang w:val="en-US"/>
         </w:rPr>
-        <w:t xml:space="preserve">44</w:t>
+        <w:t xml:space="preserve">45</w:t>
       </w:r>
       <w:r>
         <w:rPr>
@@ -4616,7 +4708,7 @@
           <w:rStyle w:val="WorkNumber"/>
           <w:lang w:val="en-US"/>
         </w:rPr>
-        <w:t xml:space="preserve">45</w:t>
+        <w:t xml:space="preserve">46</w:t>
       </w:r>
       <w:r>
         <w:rPr>
@@ -4708,7 +4800,7 @@
           <w:rStyle w:val="WorkNumber"/>
           <w:lang w:val="en-US"/>
         </w:rPr>
-        <w:t xml:space="preserve">46</w:t>
+        <w:t xml:space="preserve">47</w:t>
       </w:r>
       <w:r>
         <w:rPr>
@@ -4800,7 +4892,7 @@
           <w:rStyle w:val="WorkNumber"/>
           <w:lang w:val="en-US"/>
         </w:rPr>
-        <w:t xml:space="preserve">47</w:t>
+        <w:t xml:space="preserve">48</w:t>
       </w:r>
       <w:r>
         <w:rPr>
@@ -4892,7 +4984,7 @@
           <w:rStyle w:val="WorkNumber"/>
           <w:lang w:val="en-US"/>
         </w:rPr>
-        <w:t xml:space="preserve">48</w:t>
+        <w:t xml:space="preserve">49</w:t>
       </w:r>
       <w:r>
         <w:rPr>
@@ -4984,7 +5076,7 @@
           <w:rStyle w:val="WorkNumber"/>
           <w:lang w:val="en-US"/>
         </w:rPr>
-        <w:t xml:space="preserve">49</w:t>
+        <w:t xml:space="preserve">50</w:t>
       </w:r>
       <w:r>
         <w:rPr>
@@ -5076,7 +5168,7 @@
           <w:rStyle w:val="WorkNumber"/>
           <w:lang w:val="en-US"/>
         </w:rPr>
-        <w:t xml:space="preserve">50</w:t>
+        <w:t xml:space="preserve">51</w:t>
       </w:r>
       <w:r>
         <w:rPr>
@@ -5180,7 +5272,7 @@
           <w:rStyle w:val="WorkNumber"/>
           <w:lang w:val="en-US"/>
         </w:rPr>
-        <w:t xml:space="preserve">51</w:t>
+        <w:t xml:space="preserve">52</w:t>
       </w:r>
       <w:r>
         <w:rPr>
@@ -5272,7 +5364,7 @@
           <w:rStyle w:val="WorkNumber"/>
           <w:lang w:val="en-US"/>
         </w:rPr>
-        <w:t xml:space="preserve">52</w:t>
+        <w:t xml:space="preserve">53</w:t>
       </w:r>
       <w:r>
         <w:rPr>
@@ -5364,7 +5456,7 @@
           <w:rStyle w:val="WorkNumber"/>
           <w:lang w:val="en-US"/>
         </w:rPr>
-        <w:t xml:space="preserve">53</w:t>
+        <w:t xml:space="preserve">54</w:t>
       </w:r>
       <w:r>
         <w:rPr>
@@ -5456,7 +5548,7 @@
           <w:rStyle w:val="WorkNumber"/>
           <w:lang w:val="en-US"/>
         </w:rPr>
-        <w:t xml:space="preserve">54</w:t>
+        <w:t xml:space="preserve">55</w:t>
       </w:r>
       <w:r>
         <w:rPr>
@@ -5548,7 +5640,7 @@
           <w:rStyle w:val="WorkNumber"/>
           <w:lang w:val="en-US"/>
         </w:rPr>
-        <w:t xml:space="preserve">55</w:t>
+        <w:t xml:space="preserve">56</w:t>
       </w:r>
       <w:r>
         <w:rPr>
@@ -5640,7 +5732,7 @@
           <w:rStyle w:val="WorkNumber"/>
           <w:lang w:val="en-US"/>
         </w:rPr>
-        <w:t xml:space="preserve">56</w:t>
+        <w:t xml:space="preserve">57</w:t>
       </w:r>
       <w:r>
         <w:rPr>
@@ -5732,7 +5824,7 @@
           <w:rStyle w:val="WorkNumber"/>
           <w:lang w:val="en-US"/>
         </w:rPr>
-        <w:t xml:space="preserve">57</w:t>
+        <w:t xml:space="preserve">58</w:t>
       </w:r>
       <w:r>
         <w:rPr>
@@ -5824,7 +5916,7 @@
           <w:rStyle w:val="WorkNumber"/>
           <w:lang w:val="en-US"/>
         </w:rPr>
-        <w:t xml:space="preserve">58</w:t>
+        <w:t xml:space="preserve">59</w:t>
       </w:r>
       <w:r>
         <w:rPr>

</xml_diff>

<commit_message>
Added Gaddis to CV
</commit_message>
<xml_diff>
--- a/cv/erez-volk-cv-en.docx
+++ b/cv/erez-volk-cv-en.docx
@@ -2263,6 +2263,98 @@
     </w:p>
     <w:p>
       <w:pPr>
+        <w:pStyle w:val="Work"/>
+        <w:rPr>
+          <w:lang w:val="en-US"/>
+        </w:rPr>
+      </w:pPr>
+      <w:r>
+        <w:rPr>
+          <w:lang w:val="en-US"/>
+        </w:rPr>
+        <w:t xml:space="preserve"/>
+      </w:r>
+    </w:p>
+    <w:p>
+      <w:pPr>
+        <w:pStyle w:val="Work"/>
+        <w:rPr>
+          <w:lang w:val="en-US"/>
+        </w:rPr>
+      </w:pPr>
+      <w:r>
+        <w:rPr>
+          <w:lang w:val="en-US"/>
+        </w:rPr>
+        <w:tab/>
+      </w:r>
+      <w:r>
+        <w:rPr>
+          <w:rStyle w:val="WorkNumber"/>
+          <w:lang w:val="en-US"/>
+        </w:rPr>
+        <w:t xml:space="preserve">22</w:t>
+      </w:r>
+      <w:r>
+        <w:rPr>
+          <w:lang w:val="en-US"/>
+        </w:rPr>
+        <w:tab/>
+      </w:r>
+      <w:r>
+        <w:rPr>
+          <w:rStyle w:val="BookTitle"/>
+          <w:lang w:val="en-US"/>
+        </w:rPr>
+        <w:t xml:space="preserve">The Recognitions</w:t>
+      </w:r>
+      <w:r>
+        <w:rPr>
+          <w:lang w:val="en-US"/>
+        </w:rPr>
+        <w:t xml:space="preserve"> </w:t>
+      </w:r>
+      <w:r>
+        <w:rPr>
+          <w:lang w:val="en-US"/>
+        </w:rPr>
+        <w:t xml:space="preserve">by</w:t>
+      </w:r>
+      <w:r>
+        <w:rPr>
+          <w:lang w:val="en-US"/>
+        </w:rPr>
+        <w:t xml:space="preserve"> William Gaddis.</w:t>
+      </w:r>
+      <w:r>
+        <w:rPr>
+          <w:lang w:val="en-US"/>
+        </w:rPr>
+        <w:t xml:space="preserve"> </w:t>
+      </w:r>
+      <w:r>
+        <w:rPr>
+          <w:lang w:val="en-US"/>
+        </w:rPr>
+        <w:t xml:space="preserve">Hava Laor, 2025.</w:t>
+      </w:r>
+    </w:p>
+    <w:p>
+      <w:pPr>
+        <w:pStyle w:val="Work"/>
+        <w:rPr>
+          <w:lang w:val="en-US"/>
+        </w:rPr>
+      </w:pPr>
+      <w:r>
+        <w:rPr>
+          <w:lang w:val="en-US"/>
+        </w:rPr>
+        <w:t xml:space="preserve"/>
+      </w:r>
+    </w:p>
+    <w:p>
+      <w:pPr>
         <w:rPr>
           <w:lang w:val="en-US"/>
         </w:rPr>
@@ -2332,7 +2424,7 @@
           <w:rStyle w:val="WorkNumber"/>
           <w:lang w:val="en-US"/>
         </w:rPr>
-        <w:t xml:space="preserve">22</w:t>
+        <w:t xml:space="preserve">23</w:t>
       </w:r>
       <w:r>
         <w:rPr>
@@ -2424,7 +2516,7 @@
           <w:rStyle w:val="WorkNumber"/>
           <w:lang w:val="en-US"/>
         </w:rPr>
-        <w:t xml:space="preserve">23</w:t>
+        <w:t xml:space="preserve">24</w:t>
       </w:r>
       <w:r>
         <w:rPr>
@@ -2516,7 +2608,7 @@
           <w:rStyle w:val="WorkNumber"/>
           <w:lang w:val="en-US"/>
         </w:rPr>
-        <w:t xml:space="preserve">24</w:t>
+        <w:t xml:space="preserve">25</w:t>
       </w:r>
       <w:r>
         <w:rPr>
@@ -2608,7 +2700,7 @@
           <w:rStyle w:val="WorkNumber"/>
           <w:lang w:val="en-US"/>
         </w:rPr>
-        <w:t xml:space="preserve">25</w:t>
+        <w:t xml:space="preserve">26</w:t>
       </w:r>
       <w:r>
         <w:rPr>
@@ -2700,7 +2792,7 @@
           <w:rStyle w:val="WorkNumber"/>
           <w:lang w:val="en-US"/>
         </w:rPr>
-        <w:t xml:space="preserve">26</w:t>
+        <w:t xml:space="preserve">27</w:t>
       </w:r>
       <w:r>
         <w:rPr>
@@ -2792,7 +2884,7 @@
           <w:rStyle w:val="WorkNumber"/>
           <w:lang w:val="en-US"/>
         </w:rPr>
-        <w:t xml:space="preserve">27</w:t>
+        <w:t xml:space="preserve">28</w:t>
       </w:r>
       <w:r>
         <w:rPr>
@@ -2884,7 +2976,7 @@
           <w:rStyle w:val="WorkNumber"/>
           <w:lang w:val="en-US"/>
         </w:rPr>
-        <w:t xml:space="preserve">28</w:t>
+        <w:t xml:space="preserve">29</w:t>
       </w:r>
       <w:r>
         <w:rPr>
@@ -3015,7 +3107,7 @@
           <w:rStyle w:val="WorkNumber"/>
           <w:lang w:val="en-US"/>
         </w:rPr>
-        <w:t xml:space="preserve">29</w:t>
+        <w:t xml:space="preserve">30</w:t>
       </w:r>
       <w:r>
         <w:rPr>
@@ -3107,7 +3199,7 @@
           <w:rStyle w:val="WorkNumber"/>
           <w:lang w:val="en-US"/>
         </w:rPr>
-        <w:t xml:space="preserve">30</w:t>
+        <w:t xml:space="preserve">31</w:t>
       </w:r>
       <w:r>
         <w:rPr>
@@ -3199,7 +3291,7 @@
           <w:rStyle w:val="WorkNumber"/>
           <w:lang w:val="en-US"/>
         </w:rPr>
-        <w:t xml:space="preserve">31</w:t>
+        <w:t xml:space="preserve">32</w:t>
       </w:r>
       <w:r>
         <w:rPr>
@@ -3291,7 +3383,7 @@
           <w:rStyle w:val="WorkNumber"/>
           <w:lang w:val="en-US"/>
         </w:rPr>
-        <w:t xml:space="preserve">32</w:t>
+        <w:t xml:space="preserve">33</w:t>
       </w:r>
       <w:r>
         <w:rPr>
@@ -3383,7 +3475,7 @@
           <w:rStyle w:val="WorkNumber"/>
           <w:lang w:val="en-US"/>
         </w:rPr>
-        <w:t xml:space="preserve">33</w:t>
+        <w:t xml:space="preserve">34</w:t>
       </w:r>
       <w:r>
         <w:rPr>
@@ -3475,7 +3567,7 @@
           <w:rStyle w:val="WorkNumber"/>
           <w:lang w:val="en-US"/>
         </w:rPr>
-        <w:t xml:space="preserve">34</w:t>
+        <w:t xml:space="preserve">35</w:t>
       </w:r>
       <w:r>
         <w:rPr>
@@ -3567,7 +3659,7 @@
           <w:rStyle w:val="WorkNumber"/>
           <w:lang w:val="en-US"/>
         </w:rPr>
-        <w:t xml:space="preserve">35</w:t>
+        <w:t xml:space="preserve">36</w:t>
       </w:r>
       <w:r>
         <w:rPr>
@@ -3659,7 +3751,7 @@
           <w:rStyle w:val="WorkNumber"/>
           <w:lang w:val="en-US"/>
         </w:rPr>
-        <w:t xml:space="preserve">36</w:t>
+        <w:t xml:space="preserve">37</w:t>
       </w:r>
       <w:r>
         <w:rPr>
@@ -3751,7 +3843,7 @@
           <w:rStyle w:val="WorkNumber"/>
           <w:lang w:val="en-US"/>
         </w:rPr>
-        <w:t xml:space="preserve">37</w:t>
+        <w:t xml:space="preserve">38</w:t>
       </w:r>
       <w:r>
         <w:rPr>
@@ -3843,7 +3935,7 @@
           <w:rStyle w:val="WorkNumber"/>
           <w:lang w:val="en-US"/>
         </w:rPr>
-        <w:t xml:space="preserve">38</w:t>
+        <w:t xml:space="preserve">39</w:t>
       </w:r>
       <w:r>
         <w:rPr>
@@ -3935,7 +4027,7 @@
           <w:rStyle w:val="WorkNumber"/>
           <w:lang w:val="en-US"/>
         </w:rPr>
-        <w:t xml:space="preserve">39</w:t>
+        <w:t xml:space="preserve">40</w:t>
       </w:r>
       <w:r>
         <w:rPr>
@@ -4039,7 +4131,7 @@
           <w:rStyle w:val="WorkNumber"/>
           <w:lang w:val="en-US"/>
         </w:rPr>
-        <w:t xml:space="preserve">40</w:t>
+        <w:t xml:space="preserve">41</w:t>
       </w:r>
       <w:r>
         <w:rPr>
@@ -4143,7 +4235,7 @@
           <w:rStyle w:val="WorkNumber"/>
           <w:lang w:val="en-US"/>
         </w:rPr>
-        <w:t xml:space="preserve">41</w:t>
+        <w:t xml:space="preserve">42</w:t>
       </w:r>
       <w:r>
         <w:rPr>
@@ -4235,7 +4327,7 @@
           <w:rStyle w:val="WorkNumber"/>
           <w:lang w:val="en-US"/>
         </w:rPr>
-        <w:t xml:space="preserve">42</w:t>
+        <w:t xml:space="preserve">43</w:t>
       </w:r>
       <w:r>
         <w:rPr>
@@ -4327,7 +4419,7 @@
           <w:rStyle w:val="WorkNumber"/>
           <w:lang w:val="en-US"/>
         </w:rPr>
-        <w:t xml:space="preserve">43</w:t>
+        <w:t xml:space="preserve">44</w:t>
       </w:r>
       <w:r>
         <w:rPr>
@@ -4458,7 +4550,7 @@
           <w:rStyle w:val="WorkNumber"/>
           <w:lang w:val="en-US"/>
         </w:rPr>
-        <w:t xml:space="preserve">44</w:t>
+        <w:t xml:space="preserve">45</w:t>
       </w:r>
       <w:r>
         <w:rPr>
@@ -4550,7 +4642,7 @@
           <w:rStyle w:val="WorkNumber"/>
           <w:lang w:val="en-US"/>
         </w:rPr>
-        <w:t xml:space="preserve">45</w:t>
+        <w:t xml:space="preserve">46</w:t>
       </w:r>
       <w:r>
         <w:rPr>
@@ -4642,7 +4734,7 @@
           <w:rStyle w:val="WorkNumber"/>
           <w:lang w:val="en-US"/>
         </w:rPr>
-        <w:t xml:space="preserve">46</w:t>
+        <w:t xml:space="preserve">47</w:t>
       </w:r>
       <w:r>
         <w:rPr>
@@ -4734,7 +4826,7 @@
           <w:rStyle w:val="WorkNumber"/>
           <w:lang w:val="en-US"/>
         </w:rPr>
-        <w:t xml:space="preserve">47</w:t>
+        <w:t xml:space="preserve">48</w:t>
       </w:r>
       <w:r>
         <w:rPr>
@@ -4865,7 +4957,7 @@
           <w:rStyle w:val="WorkNumber"/>
           <w:lang w:val="en-US"/>
         </w:rPr>
-        <w:t xml:space="preserve">48</w:t>
+        <w:t xml:space="preserve">49</w:t>
       </w:r>
       <w:r>
         <w:rPr>
@@ -4996,7 +5088,7 @@
           <w:rStyle w:val="WorkNumber"/>
           <w:lang w:val="en-US"/>
         </w:rPr>
-        <w:t xml:space="preserve">49</w:t>
+        <w:t xml:space="preserve">50</w:t>
       </w:r>
       <w:r>
         <w:rPr>
@@ -5088,7 +5180,7 @@
           <w:rStyle w:val="WorkNumber"/>
           <w:lang w:val="en-US"/>
         </w:rPr>
-        <w:t xml:space="preserve">50</w:t>
+        <w:t xml:space="preserve">51</w:t>
       </w:r>
       <w:r>
         <w:rPr>
@@ -5180,7 +5272,7 @@
           <w:rStyle w:val="WorkNumber"/>
           <w:lang w:val="en-US"/>
         </w:rPr>
-        <w:t xml:space="preserve">51</w:t>
+        <w:t xml:space="preserve">52</w:t>
       </w:r>
       <w:r>
         <w:rPr>
@@ -5272,7 +5364,7 @@
           <w:rStyle w:val="WorkNumber"/>
           <w:lang w:val="en-US"/>
         </w:rPr>
-        <w:t xml:space="preserve">52</w:t>
+        <w:t xml:space="preserve">53</w:t>
       </w:r>
       <w:r>
         <w:rPr>
@@ -5364,7 +5456,7 @@
           <w:rStyle w:val="WorkNumber"/>
           <w:lang w:val="en-US"/>
         </w:rPr>
-        <w:t xml:space="preserve">53</w:t>
+        <w:t xml:space="preserve">54</w:t>
       </w:r>
       <w:r>
         <w:rPr>
@@ -5456,7 +5548,7 @@
           <w:rStyle w:val="WorkNumber"/>
           <w:lang w:val="en-US"/>
         </w:rPr>
-        <w:t xml:space="preserve">54</w:t>
+        <w:t xml:space="preserve">55</w:t>
       </w:r>
       <w:r>
         <w:rPr>
@@ -5560,7 +5652,7 @@
           <w:rStyle w:val="WorkNumber"/>
           <w:lang w:val="en-US"/>
         </w:rPr>
-        <w:t xml:space="preserve">55</w:t>
+        <w:t xml:space="preserve">56</w:t>
       </w:r>
       <w:r>
         <w:rPr>
@@ -5652,7 +5744,7 @@
           <w:rStyle w:val="WorkNumber"/>
           <w:lang w:val="en-US"/>
         </w:rPr>
-        <w:t xml:space="preserve">56</w:t>
+        <w:t xml:space="preserve">57</w:t>
       </w:r>
       <w:r>
         <w:rPr>
@@ -5744,7 +5836,7 @@
           <w:rStyle w:val="WorkNumber"/>
           <w:lang w:val="en-US"/>
         </w:rPr>
-        <w:t xml:space="preserve">57</w:t>
+        <w:t xml:space="preserve">58</w:t>
       </w:r>
       <w:r>
         <w:rPr>
@@ -5836,7 +5928,7 @@
           <w:rStyle w:val="WorkNumber"/>
           <w:lang w:val="en-US"/>
         </w:rPr>
-        <w:t xml:space="preserve">58</w:t>
+        <w:t xml:space="preserve">59</w:t>
       </w:r>
       <w:r>
         <w:rPr>
@@ -5928,7 +6020,7 @@
           <w:rStyle w:val="WorkNumber"/>
           <w:lang w:val="en-US"/>
         </w:rPr>
-        <w:t xml:space="preserve">59</w:t>
+        <w:t xml:space="preserve">60</w:t>
       </w:r>
       <w:r>
         <w:rPr>
@@ -6020,7 +6112,7 @@
           <w:rStyle w:val="WorkNumber"/>
           <w:lang w:val="en-US"/>
         </w:rPr>
-        <w:t xml:space="preserve">60</w:t>
+        <w:t xml:space="preserve">61</w:t>
       </w:r>
       <w:r>
         <w:rPr>
@@ -6112,7 +6204,7 @@
           <w:rStyle w:val="WorkNumber"/>
           <w:lang w:val="en-US"/>
         </w:rPr>
-        <w:t xml:space="preserve">61</w:t>
+        <w:t xml:space="preserve">62</w:t>
       </w:r>
       <w:r>
         <w:rPr>
@@ -6204,7 +6296,7 @@
           <w:rStyle w:val="WorkNumber"/>
           <w:lang w:val="en-US"/>
         </w:rPr>
-        <w:t xml:space="preserve">62</w:t>
+        <w:t xml:space="preserve">63</w:t>
       </w:r>
       <w:r>
         <w:rPr>

</xml_diff>